<commit_message>
Zmiana div strony głównej, Stworzenie informacji o serwisie Początkowy prorotyp strony wszystkich producentów Osobne pliki css dla lepszej czytelności plików oraz uniknięcia kolizji między różnymi plikami css
</commit_message>
<xml_diff>
--- a/photos_licencjat/Linki do zdjęć.docx
+++ b/photos_licencjat/Linki do zdjęć.docx
@@ -42,31 +42,13 @@
         </w:rPr>
         <w:t xml:space="preserve"> </w:t>
       </w:r>
-    </w:p>
-    <w:p>
-      <w:pPr>
-        <w:rPr>
-          <w:rFonts w:ascii="Times New Roman" w:hAnsi="Times New Roman" w:cs="Times New Roman"/>
-          <w:sz w:val="24"/>
-          <w:szCs w:val="24"/>
-        </w:rPr>
-      </w:pPr>
-    </w:p>
-    <w:p>
-      <w:pPr>
-        <w:rPr>
-          <w:rFonts w:ascii="Times New Roman" w:hAnsi="Times New Roman" w:cs="Times New Roman"/>
-          <w:sz w:val="32"/>
-          <w:szCs w:val="32"/>
-        </w:rPr>
-      </w:pPr>
-      <w:r>
-        <w:rPr>
-          <w:rFonts w:ascii="Times New Roman" w:hAnsi="Times New Roman" w:cs="Times New Roman"/>
-          <w:sz w:val="32"/>
-          <w:szCs w:val="32"/>
-        </w:rPr>
-        <w:t>Apple:</w:t>
+      <w:r>
+        <w:rPr>
+          <w:rFonts w:ascii="Times New Roman" w:hAnsi="Times New Roman" w:cs="Times New Roman"/>
+          <w:sz w:val="24"/>
+          <w:szCs w:val="24"/>
+        </w:rPr>
+        <w:br/>
       </w:r>
     </w:p>
     <w:p>
@@ -90,9 +72,324 @@
           <w:szCs w:val="24"/>
           <w:lang w:val="en-GB"/>
         </w:rPr>
+        <w:t xml:space="preserve">Additional_info(1).jpg </w:t>
+      </w:r>
+      <w:r>
+        <w:rPr>
+          <w:rFonts w:ascii="Times New Roman" w:hAnsi="Times New Roman" w:cs="Times New Roman"/>
+          <w:sz w:val="24"/>
+          <w:szCs w:val="24"/>
+          <w:lang w:val="en-GB"/>
+        </w:rPr>
+        <w:t xml:space="preserve">- </w:t>
+      </w:r>
+      <w:hyperlink r:id="rId6" w:history="1">
+        <w:r>
+          <w:rPr>
+            <w:rStyle w:val="Hipercze"/>
+            <w:rFonts w:ascii="Times New Roman" w:hAnsi="Times New Roman" w:cs="Times New Roman"/>
+            <w:sz w:val="24"/>
+            <w:szCs w:val="24"/>
+            <w:lang w:val="en-GB"/>
+          </w:rPr>
+          <w:t>https://www.samsung.com/pl/smartphones/galaxy-s24/</w:t>
+        </w:r>
+      </w:hyperlink>
+      <w:r>
+        <w:rPr>
+          <w:rFonts w:ascii="Times New Roman" w:hAnsi="Times New Roman" w:cs="Times New Roman"/>
+          <w:sz w:val="24"/>
+          <w:szCs w:val="24"/>
+          <w:lang w:val="en-GB"/>
+        </w:rPr>
+        <w:t xml:space="preserve"> </w:t>
+      </w:r>
+      <w:r>
+        <w:rPr>
+          <w:rFonts w:ascii="Times New Roman" w:hAnsi="Times New Roman" w:cs="Times New Roman"/>
+          <w:sz w:val="24"/>
+          <w:szCs w:val="24"/>
+          <w:lang w:val="en-GB"/>
+        </w:rPr>
+        <w:br/>
+      </w:r>
+    </w:p>
+    <w:p>
+      <w:pPr>
+        <w:pStyle w:val="Akapitzlist"/>
+        <w:numPr>
+          <w:ilvl w:val="0"/>
+          <w:numId w:val="1"/>
+        </w:numPr>
+        <w:rPr>
+          <w:rFonts w:ascii="Times New Roman" w:hAnsi="Times New Roman" w:cs="Times New Roman"/>
+          <w:sz w:val="24"/>
+          <w:szCs w:val="24"/>
+          <w:lang w:val="en-GB"/>
+        </w:rPr>
+      </w:pPr>
+      <w:r>
+        <w:rPr>
+          <w:rFonts w:ascii="Times New Roman" w:hAnsi="Times New Roman" w:cs="Times New Roman"/>
+          <w:sz w:val="24"/>
+          <w:szCs w:val="24"/>
+          <w:lang w:val="en-GB"/>
+        </w:rPr>
+        <w:t xml:space="preserve">Additional_info(1).png - </w:t>
+      </w:r>
+      <w:hyperlink r:id="rId7" w:history="1">
+        <w:r>
+          <w:rPr>
+            <w:rStyle w:val="Hipercze"/>
+            <w:rFonts w:ascii="Times New Roman" w:hAnsi="Times New Roman" w:cs="Times New Roman"/>
+            <w:sz w:val="24"/>
+            <w:szCs w:val="24"/>
+            <w:lang w:val="en-GB"/>
+          </w:rPr>
+          <w:t>https://gallerypng.com/apple-pink-iphone-png-photo/</w:t>
+        </w:r>
+      </w:hyperlink>
+      <w:r>
+        <w:rPr>
+          <w:rFonts w:ascii="Times New Roman" w:hAnsi="Times New Roman" w:cs="Times New Roman"/>
+          <w:sz w:val="24"/>
+          <w:szCs w:val="24"/>
+          <w:lang w:val="en-GB"/>
+        </w:rPr>
+        <w:br/>
+      </w:r>
+    </w:p>
+    <w:p>
+      <w:pPr>
+        <w:pStyle w:val="Akapitzlist"/>
+        <w:numPr>
+          <w:ilvl w:val="0"/>
+          <w:numId w:val="1"/>
+        </w:numPr>
+        <w:rPr>
+          <w:rFonts w:ascii="Times New Roman" w:hAnsi="Times New Roman" w:cs="Times New Roman"/>
+          <w:sz w:val="24"/>
+          <w:szCs w:val="24"/>
+          <w:lang w:val="en-GB"/>
+        </w:rPr>
+      </w:pPr>
+      <w:r>
+        <w:rPr>
+          <w:rFonts w:ascii="Times New Roman" w:hAnsi="Times New Roman" w:cs="Times New Roman"/>
+          <w:sz w:val="24"/>
+          <w:szCs w:val="24"/>
+          <w:lang w:val="en-GB"/>
+        </w:rPr>
+        <w:t xml:space="preserve">Additional_info(2).png - </w:t>
+      </w:r>
+      <w:hyperlink r:id="rId8" w:history="1">
+        <w:r>
+          <w:rPr>
+            <w:rStyle w:val="Hipercze"/>
+            <w:rFonts w:ascii="Times New Roman" w:hAnsi="Times New Roman" w:cs="Times New Roman"/>
+            <w:sz w:val="24"/>
+            <w:szCs w:val="24"/>
+            <w:lang w:val="en-GB"/>
+          </w:rPr>
+          <w:t>https://www.samsung.com/pl/smartphones/galaxy-z/</w:t>
+        </w:r>
+      </w:hyperlink>
+      <w:r>
+        <w:rPr>
+          <w:rFonts w:ascii="Times New Roman" w:hAnsi="Times New Roman" w:cs="Times New Roman"/>
+          <w:sz w:val="24"/>
+          <w:szCs w:val="24"/>
+          <w:lang w:val="en-GB"/>
+        </w:rPr>
+        <w:t xml:space="preserve"> </w:t>
+      </w:r>
+      <w:r>
+        <w:rPr>
+          <w:rFonts w:ascii="Times New Roman" w:hAnsi="Times New Roman" w:cs="Times New Roman"/>
+          <w:sz w:val="24"/>
+          <w:szCs w:val="24"/>
+          <w:lang w:val="en-GB"/>
+        </w:rPr>
+        <w:t xml:space="preserve"> </w:t>
+      </w:r>
+      <w:r>
+        <w:rPr>
+          <w:rFonts w:ascii="Times New Roman" w:hAnsi="Times New Roman" w:cs="Times New Roman"/>
+          <w:sz w:val="24"/>
+          <w:szCs w:val="24"/>
+          <w:lang w:val="en-GB"/>
+        </w:rPr>
+        <w:br/>
+      </w:r>
+    </w:p>
+    <w:p>
+      <w:pPr>
+        <w:pStyle w:val="Akapitzlist"/>
+        <w:numPr>
+          <w:ilvl w:val="0"/>
+          <w:numId w:val="1"/>
+        </w:numPr>
+        <w:rPr>
+          <w:rFonts w:ascii="Times New Roman" w:hAnsi="Times New Roman" w:cs="Times New Roman"/>
+          <w:sz w:val="24"/>
+          <w:szCs w:val="24"/>
+          <w:lang w:val="en-GB"/>
+        </w:rPr>
+      </w:pPr>
+      <w:r>
+        <w:rPr>
+          <w:rFonts w:ascii="Times New Roman" w:hAnsi="Times New Roman" w:cs="Times New Roman"/>
+          <w:sz w:val="24"/>
+          <w:szCs w:val="24"/>
+          <w:lang w:val="en-GB"/>
+        </w:rPr>
+        <w:t>Additional_info(</w:t>
+      </w:r>
+      <w:r>
+        <w:rPr>
+          <w:rFonts w:ascii="Times New Roman" w:hAnsi="Times New Roman" w:cs="Times New Roman"/>
+          <w:sz w:val="24"/>
+          <w:szCs w:val="24"/>
+          <w:lang w:val="en-GB"/>
+        </w:rPr>
+        <w:t>3</w:t>
+      </w:r>
+      <w:r>
+        <w:rPr>
+          <w:rFonts w:ascii="Times New Roman" w:hAnsi="Times New Roman" w:cs="Times New Roman"/>
+          <w:sz w:val="24"/>
+          <w:szCs w:val="24"/>
+          <w:lang w:val="en-GB"/>
+        </w:rPr>
+        <w:t xml:space="preserve">).png - </w:t>
+      </w:r>
+      <w:hyperlink r:id="rId9" w:history="1">
+        <w:r>
+          <w:rPr>
+            <w:rStyle w:val="Hipercze"/>
+            <w:rFonts w:ascii="Times New Roman" w:hAnsi="Times New Roman" w:cs="Times New Roman"/>
+            <w:sz w:val="24"/>
+            <w:szCs w:val="24"/>
+            <w:lang w:val="en-GB"/>
+          </w:rPr>
+          <w:t>https://store.google.com/product/pixel_9?hl=en-US</w:t>
+        </w:r>
+      </w:hyperlink>
+      <w:r>
+        <w:rPr>
+          <w:rFonts w:ascii="Times New Roman" w:hAnsi="Times New Roman" w:cs="Times New Roman"/>
+          <w:sz w:val="24"/>
+          <w:szCs w:val="24"/>
+          <w:lang w:val="en-GB"/>
+        </w:rPr>
+        <w:t xml:space="preserve"> </w:t>
+      </w:r>
+      <w:r>
+        <w:rPr>
+          <w:rFonts w:ascii="Times New Roman" w:hAnsi="Times New Roman" w:cs="Times New Roman"/>
+          <w:sz w:val="24"/>
+          <w:szCs w:val="24"/>
+          <w:lang w:val="en-GB"/>
+        </w:rPr>
+        <w:br/>
+      </w:r>
+    </w:p>
+    <w:p>
+      <w:pPr>
+        <w:pStyle w:val="Akapitzlist"/>
+        <w:numPr>
+          <w:ilvl w:val="0"/>
+          <w:numId w:val="1"/>
+        </w:numPr>
+        <w:rPr>
+          <w:rFonts w:ascii="Times New Roman" w:hAnsi="Times New Roman" w:cs="Times New Roman"/>
+          <w:sz w:val="24"/>
+          <w:szCs w:val="24"/>
+          <w:lang w:val="en-GB"/>
+        </w:rPr>
+      </w:pPr>
+      <w:r>
+        <w:rPr>
+          <w:rFonts w:ascii="Times New Roman" w:hAnsi="Times New Roman" w:cs="Times New Roman"/>
+          <w:sz w:val="24"/>
+          <w:szCs w:val="24"/>
+          <w:lang w:val="en-GB"/>
+        </w:rPr>
+        <w:t xml:space="preserve">Additional_info(4).png - </w:t>
+      </w:r>
+      <w:hyperlink r:id="rId10" w:history="1">
+        <w:r>
+          <w:rPr>
+            <w:rStyle w:val="Hipercze"/>
+            <w:rFonts w:ascii="Times New Roman" w:hAnsi="Times New Roman" w:cs="Times New Roman"/>
+            <w:sz w:val="24"/>
+            <w:szCs w:val="24"/>
+            <w:lang w:val="en-GB"/>
+          </w:rPr>
+          <w:t>https://www.google.com/url?sa=i&amp;url=https%3A%2F%2Fwww.renderhub.com%2Frever-art%2Fgoogle-pixel-9-green&amp;psig=AOvVaw36uhDtgs3CpNngye0dEkyl&amp;ust=1733263483314000&amp;source=images&amp;cd=vfe&amp;opi=89978449&amp;ved=0CAMQjB1qFwoTCOCy3-WLiooDFQAAAAAdAAAAABAQ</w:t>
+        </w:r>
+      </w:hyperlink>
+      <w:r>
+        <w:rPr>
+          <w:rFonts w:ascii="Times New Roman" w:hAnsi="Times New Roman" w:cs="Times New Roman"/>
+          <w:sz w:val="24"/>
+          <w:szCs w:val="24"/>
+          <w:lang w:val="en-GB"/>
+        </w:rPr>
+        <w:t xml:space="preserve"> </w:t>
+      </w:r>
+    </w:p>
+    <w:p>
+      <w:pPr>
+        <w:rPr>
+          <w:rFonts w:ascii="Times New Roman" w:hAnsi="Times New Roman" w:cs="Times New Roman"/>
+          <w:sz w:val="24"/>
+          <w:szCs w:val="24"/>
+          <w:lang w:val="en-GB"/>
+        </w:rPr>
+      </w:pPr>
+    </w:p>
+    <w:p>
+      <w:pPr>
+        <w:rPr>
+          <w:rFonts w:ascii="Times New Roman" w:hAnsi="Times New Roman" w:cs="Times New Roman"/>
+          <w:sz w:val="32"/>
+          <w:szCs w:val="32"/>
+        </w:rPr>
+      </w:pPr>
+      <w:r>
+        <w:rPr>
+          <w:rFonts w:ascii="Times New Roman" w:hAnsi="Times New Roman" w:cs="Times New Roman"/>
+          <w:sz w:val="32"/>
+          <w:szCs w:val="32"/>
+        </w:rPr>
+        <w:t>Apple:</w:t>
+      </w:r>
+    </w:p>
+    <w:p>
+      <w:pPr>
+        <w:pStyle w:val="Akapitzlist"/>
+        <w:numPr>
+          <w:ilvl w:val="0"/>
+          <w:numId w:val="1"/>
+        </w:numPr>
+        <w:rPr>
+          <w:rFonts w:ascii="Times New Roman" w:hAnsi="Times New Roman" w:cs="Times New Roman"/>
+          <w:sz w:val="24"/>
+          <w:szCs w:val="24"/>
+          <w:lang w:val="en-GB"/>
+        </w:rPr>
+      </w:pPr>
+      <w:r>
+        <w:rPr>
+          <w:rFonts w:ascii="Times New Roman" w:hAnsi="Times New Roman" w:cs="Times New Roman"/>
+          <w:sz w:val="24"/>
+          <w:szCs w:val="24"/>
+          <w:lang w:val="en-GB"/>
+        </w:rPr>
         <w:t xml:space="preserve">Apple_tytulny.jpg - </w:t>
       </w:r>
-      <w:hyperlink r:id="rId6" w:history="1">
+      <w:hyperlink r:id="rId11" w:history="1">
         <w:r>
           <w:rPr>
             <w:rStyle w:val="Hipercze"/>
@@ -148,7 +445,7 @@
         </w:rPr>
         <w:t xml:space="preserve">Apple_gallery(1).jpg - </w:t>
       </w:r>
-      <w:hyperlink r:id="rId7" w:history="1">
+      <w:hyperlink r:id="rId12" w:history="1">
         <w:r>
           <w:rPr>
             <w:rStyle w:val="Hipercze"/>
@@ -204,7 +501,7 @@
         </w:rPr>
         <w:t xml:space="preserve">Apple_gallery(2).jpg - </w:t>
       </w:r>
-      <w:hyperlink r:id="rId8" w:history="1">
+      <w:hyperlink r:id="rId13" w:history="1">
         <w:r>
           <w:rPr>
             <w:rStyle w:val="Hipercze"/>
@@ -260,7 +557,7 @@
         </w:rPr>
         <w:t xml:space="preserve">Apple_gallery(3).jpg - </w:t>
       </w:r>
-      <w:hyperlink r:id="rId9" w:history="1">
+      <w:hyperlink r:id="rId14" w:history="1">
         <w:r>
           <w:rPr>
             <w:rStyle w:val="Hipercze"/>
@@ -316,7 +613,7 @@
         </w:rPr>
         <w:t xml:space="preserve">Apple_gallery(4).jpg - </w:t>
       </w:r>
-      <w:hyperlink r:id="rId10" w:history="1">
+      <w:hyperlink r:id="rId15" w:history="1">
         <w:r>
           <w:rPr>
             <w:rStyle w:val="Hipercze"/>
@@ -388,7 +685,7 @@
         </w:rPr>
         <w:t xml:space="preserve">Tytulny_google.jpg - </w:t>
       </w:r>
-      <w:hyperlink r:id="rId11" w:history="1">
+      <w:hyperlink r:id="rId16" w:history="1">
         <w:r>
           <w:rPr>
             <w:rStyle w:val="Hipercze"/>
@@ -442,7 +739,7 @@
         </w:rPr>
         <w:t xml:space="preserve"> - </w:t>
       </w:r>
-      <w:hyperlink r:id="rId12" w:history="1">
+      <w:hyperlink r:id="rId17" w:history="1">
         <w:r>
           <w:rPr>
             <w:rStyle w:val="Hipercze"/>
@@ -498,7 +795,7 @@
         </w:rPr>
         <w:t xml:space="preserve">Circle_to_search.gif - </w:t>
       </w:r>
-      <w:hyperlink r:id="rId13" w:history="1">
+      <w:hyperlink r:id="rId18" w:history="1">
         <w:r>
           <w:rPr>
             <w:rStyle w:val="Hipercze"/>
@@ -570,9 +867,10 @@
           <w:szCs w:val="24"/>
           <w:lang w:val="en-GB"/>
         </w:rPr>
+        <w:lastRenderedPageBreak/>
         <w:t xml:space="preserve">Samsung_tytulny.jpg - </w:t>
       </w:r>
-      <w:hyperlink r:id="rId14" w:history="1">
+      <w:hyperlink r:id="rId19" w:history="1">
         <w:r>
           <w:rPr>
             <w:rStyle w:val="Hipercze"/>
@@ -628,7 +926,7 @@
         </w:rPr>
         <w:t xml:space="preserve">Samsung_gallery(1).jpg - </w:t>
       </w:r>
-      <w:hyperlink r:id="rId15" w:history="1">
+      <w:hyperlink r:id="rId20" w:history="1">
         <w:r>
           <w:rPr>
             <w:rStyle w:val="Hipercze"/>
@@ -684,7 +982,7 @@
         </w:rPr>
         <w:t xml:space="preserve">Circle_to_search.mp4 - </w:t>
       </w:r>
-      <w:hyperlink r:id="rId16" w:history="1">
+      <w:hyperlink r:id="rId21" w:history="1">
         <w:r>
           <w:rPr>
             <w:rStyle w:val="Hipercze"/>
@@ -757,7 +1055,7 @@
         </w:rPr>
         <w:t xml:space="preserve">Xiaomi_tytulny.jpg - </w:t>
       </w:r>
-      <w:hyperlink r:id="rId17" w:history="1">
+      <w:hyperlink r:id="rId22" w:history="1">
         <w:r>
           <w:rPr>
             <w:rStyle w:val="Hipercze"/>
@@ -810,7 +1108,7 @@
         </w:rPr>
         <w:t xml:space="preserve">Xiaomi_gallery(1).jpg - </w:t>
       </w:r>
-      <w:hyperlink r:id="rId18" w:history="1">
+      <w:hyperlink r:id="rId23" w:history="1">
         <w:r>
           <w:rPr>
             <w:rStyle w:val="Hipercze"/>

</xml_diff>